<commit_message>
Updating log and ppt file
</commit_message>
<xml_diff>
--- a/Vim_Presentation.docx
+++ b/Vim_Presentation.docx
@@ -3,11 +3,22 @@
 <w:document xmlns:wpc="http://schemas.microsoft.com/office/word/2010/wordprocessingCanvas" xmlns:cx="http://schemas.microsoft.com/office/drawing/2014/chartex" xmlns:cx1="http://schemas.microsoft.com/office/drawing/2015/9/8/chartex" xmlns:cx2="http://schemas.microsoft.com/office/drawing/2015/10/21/chartex" xmlns:cx3="http://schemas.microsoft.com/office/drawing/2016/5/9/chartex" xmlns:cx4="http://schemas.microsoft.com/office/drawing/2016/5/10/chartex" xmlns:cx5="http://schemas.microsoft.com/office/drawing/2016/5/11/chartex" xmlns:cx6="http://schemas.microsoft.com/office/drawing/2016/5/12/chartex" xmlns:cx7="http://schemas.microsoft.com/office/drawing/2016/5/13/chartex" xmlns:cx8="http://schemas.microsoft.com/office/drawing/2016/5/14/chartex" xmlns:mc="http://schemas.openxmlformats.org/markup-compatibility/2006" xmlns:aink="http://schemas.microsoft.com/office/drawing/2016/ink" xmlns:am3d="http://schemas.microsoft.com/office/drawing/2017/model3d" xmlns:o="urn:schemas-microsoft-com:office:office" xmlns:oel="http://schemas.microsoft.com/office/2019/extlst" xmlns:r="http://schemas.openxmlformats.org/officeDocument/2006/relationships" xmlns:m="http://schemas.openxmlformats.org/officeDocument/2006/math" xmlns:v="urn:schemas-microsoft-com:vml" xmlns:wp14="http://schemas.microsoft.com/office/word/2010/wordprocessingDrawing" xmlns:wp="http://schemas.openxmlformats.org/drawingml/2006/wordprocessingDrawing" xmlns:w10="urn:schemas-microsoft-com:office:word" xmlns:w="http://schemas.openxmlformats.org/wordprocessingml/2006/main" xmlns:w14="http://schemas.microsoft.com/office/word/2010/wordml" xmlns:w15="http://schemas.microsoft.com/office/word/2012/wordml" xmlns:w16cex="http://schemas.microsoft.com/office/word/2018/wordml/cex" xmlns:w16cid="http://schemas.microsoft.com/office/word/2016/wordml/cid" xmlns:w16="http://schemas.microsoft.com/office/word/2018/wordml" xmlns:w16sdtdh="http://schemas.microsoft.com/office/word/2020/wordml/sdtdatahash" xmlns:w16se="http://schemas.microsoft.com/office/word/2015/wordml/symex" xmlns:wpg="http://schemas.microsoft.com/office/word/2010/wordprocessingGroup" xmlns:wpi="http://schemas.microsoft.com/office/word/2010/wordprocessingInk" xmlns:wne="http://schemas.microsoft.com/office/word/2006/wordml" xmlns:wps="http://schemas.microsoft.com/office/word/2010/wordprocessingShape" mc:Ignorable="w14 w15 w16se w16cid w16 w16cex w16sdtdh wp14">
   <w:body>
     <w:p>
+      <w:r>
+        <w:t>https://docs.google.com/presentation/d/1ujLkYqVmRjn6wiZON2mpxRpshtbKD5kcHysZceYnOCo/edit#slide=id.g204cf49ec9d_0_33</w:t>
+      </w:r>
+    </w:p>
+    <w:p>
       <w:pPr>
         <w:pStyle w:val="Heading1"/>
       </w:pPr>
       <w:r>
-        <w:t>About DPD</w:t>
+        <w:t xml:space="preserve">About </w:t>
+      </w:r>
+      <w:r>
+        <w:t xml:space="preserve">(Drug Product Database) </w:t>
+      </w:r>
+      <w:r>
+        <w:t>DPD</w:t>
       </w:r>
     </w:p>
     <w:p>
@@ -51,7 +62,47 @@
           <w:color w:val="000000"/>
           <w:lang w:eastAsia="en-CA"/>
         </w:rPr>
+        <w:t xml:space="preserve">The database is managed by Health Canada and includes human pharmaceutical and biological drugs, veterinary drugs, radiopharmaceutical drugs and disinfectant </w:t>
+      </w:r>
+      <w:proofErr w:type="gramStart"/>
+      <w:r>
+        <w:rPr>
+          <w:rFonts w:ascii="Arial" w:eastAsia="Times New Roman" w:hAnsi="Arial" w:cs="Arial"/>
+          <w:color w:val="000000"/>
+          <w:lang w:eastAsia="en-CA"/>
+        </w:rPr>
+        <w:t>products</w:t>
+      </w:r>
+      <w:proofErr w:type="gramEnd"/>
+    </w:p>
+    <w:p>
+      <w:pPr>
+        <w:pStyle w:val="ListParagraph"/>
+        <w:numPr>
+          <w:ilvl w:val="0"/>
+          <w:numId w:val="9"/>
+        </w:numPr>
+        <w:rPr>
+          <w:rFonts w:ascii="Arial" w:eastAsia="Times New Roman" w:hAnsi="Arial" w:cs="Arial"/>
+          <w:color w:val="000000"/>
+          <w:lang w:eastAsia="en-CA"/>
+        </w:rPr>
+      </w:pPr>
+      <w:r>
+        <w:rPr>
+          <w:rFonts w:ascii="Arial" w:eastAsia="Times New Roman" w:hAnsi="Arial" w:cs="Arial"/>
+          <w:color w:val="000000"/>
+          <w:lang w:eastAsia="en-CA"/>
+        </w:rPr>
         <w:t>Managed by Health Canada</w:t>
+      </w:r>
+      <w:r>
+        <w:rPr>
+          <w:rFonts w:ascii="Arial" w:eastAsia="Times New Roman" w:hAnsi="Arial" w:cs="Arial"/>
+          <w:color w:val="000000"/>
+          <w:lang w:eastAsia="en-CA"/>
+        </w:rPr>
+        <w:t xml:space="preserve"> (federal regulator)</w:t>
       </w:r>
     </w:p>
     <w:p>
@@ -494,6 +545,7 @@
         <w:pStyle w:val="Heading1"/>
       </w:pPr>
       <w:r>
+        <w:lastRenderedPageBreak/>
         <w:t>Future Work</w:t>
       </w:r>
     </w:p>
@@ -562,7 +614,6 @@
         <w:rPr>
           <w:rFonts w:ascii="Arial" w:hAnsi="Arial" w:cs="Arial"/>
         </w:rPr>
-        <w:lastRenderedPageBreak/>
         <w:t>Create a wrapper function that</w:t>
       </w:r>
       <w:r>

</xml_diff>